<commit_message>
Saving some of the support documents
</commit_message>
<xml_diff>
--- a/TNC Manual Segments.docx
+++ b/TNC Manual Segments.docx
@@ -33,7 +33,15 @@
       </w:r>
       <w:proofErr w:type="spellEnd"/>
       <w:r>
-        <w:t>. Next, turn on your radio and open the squelch control (fully counter-clockwise). Slowly turn the volume up until the RCV LED on the KAM Plus just lights. Increase the volume control slightly from this point. Next, turn the squelch control clockwise until the LED goes out. Your radio are now properly adjusted for receive volume.</w:t>
+        <w:t xml:space="preserve">. Next, turn on your radio and open the squelch control (fully counter-clockwise). Slowly turn the volume up until the RCV LED on the KAM Plus just lights. </w:t>
+      </w:r>
+      <w:bookmarkStart w:id="0" w:name="_GoBack"/>
+      <w:r>
+        <w:t>Increase the volume control slightly from this point.</w:t>
+      </w:r>
+      <w:bookmarkEnd w:id="0"/>
+      <w:r>
+        <w:t xml:space="preserve"> Next, turn the squelch control clockwise until the LED goes out. Your radio are now properly adjusted for receive volume.</w:t>
       </w:r>
     </w:p>
     <w:p/>
@@ -95,62 +103,91 @@
         <w:rPr>
           <w:b/>
         </w:rPr>
-        <w:t xml:space="preserve"> It will function properly w</w:t>
-      </w:r>
-      <w:bookmarkStart w:id="0" w:name="_GoBack"/>
-      <w:bookmarkEnd w:id="0"/>
+        <w:t xml:space="preserve"> It will function properly with </w:t>
+      </w:r>
       <w:r>
         <w:rPr>
           <w:b/>
         </w:rPr>
-        <w:t xml:space="preserve">ith </w:t>
-      </w:r>
-      <w:r>
+        <w:t>input levels from the low hundreds of millivolts up to many tens of volts.</w:t>
+      </w:r>
+    </w:p>
+    <w:p>
+      <w:r>
+        <w:t>Demodulator: XR2211 PLL demodulator circuit plus related components to receive up to 1200 baud.</w:t>
+      </w:r>
+    </w:p>
+    <w:p>
+      <w:pPr>
+        <w:rPr>
+          <w:u w:val="single"/>
+        </w:rPr>
+      </w:pPr>
+      <w:r>
+        <w:rPr>
+          <w:u w:val="single"/>
+        </w:rPr>
+        <w:t>PK-88</w:t>
+      </w:r>
+    </w:p>
+    <w:p>
+      <w:r>
+        <w:t>AMD 7910 “World Chip” Modem, differential FM detection</w:t>
+      </w:r>
+    </w:p>
+    <w:p>
+      <w:r>
+        <w:t xml:space="preserve">With your radio in the receive mode, open the squelch control so that a steady hiss or noise is heard on a speaker. Set the receiver’s volume control so the </w:t>
+      </w:r>
+      <w:r>
+        <w:t>DCD</w:t>
+      </w:r>
+      <w:r>
+        <w:t xml:space="preserve"> LED on the PK-88 just lights with the receiver </w:t>
+      </w:r>
+      <w:proofErr w:type="spellStart"/>
+      <w:r>
+        <w:t>unsquelched</w:t>
+      </w:r>
+      <w:proofErr w:type="spellEnd"/>
+      <w:r>
+        <w:t>. This is the approximate proper audio level for best receive performance from the PL-88’s model. Reset your receiver’s squelch control for normal operation.</w:t>
+      </w:r>
+    </w:p>
+    <w:p/>
+    <w:p>
+      <w:r>
+        <w:t>PK-232</w:t>
+      </w:r>
+    </w:p>
+    <w:p>
+      <w:pPr>
         <w:rPr>
           <w:b/>
         </w:rPr>
-        <w:t>input levels from the low hundreds of millivolts up to many tens of volts.</w:t>
-      </w:r>
-    </w:p>
-    <w:p>
-      <w:r>
-        <w:t>Demodulator: XR2211 PLL demodulator circuit plus related components to receive up to 1200 baud.</w:t>
-      </w:r>
-    </w:p>
-    <w:p>
-      <w:pPr>
-        <w:rPr>
-          <w:u w:val="single"/>
-        </w:rPr>
       </w:pPr>
       <w:r>
-        <w:rPr>
-          <w:u w:val="single"/>
-        </w:rPr>
-        <w:t>PK-88</w:t>
-      </w:r>
-    </w:p>
-    <w:p>
-      <w:r>
-        <w:t>AMD 7910 “World Chip” Modem, differential FM detection</w:t>
-      </w:r>
-    </w:p>
-    <w:p>
-      <w:pPr>
-        <w:rPr>
-          <w:b/>
-        </w:rPr>
-      </w:pPr>
-      <w:r>
-        <w:t xml:space="preserve">With your radio in the receive mode, open the squelch control so that a steady hiss or noise is heard on a speaker. Set the receiver’s volume control so the CDC LED on the PK-88 just lights with the receiver </w:t>
+        <w:t xml:space="preserve">12. Turn the front-panel THRESHOLD control fully </w:t>
       </w:r>
       <w:proofErr w:type="spellStart"/>
       <w:r>
-        <w:t>unsquelched</w:t>
+        <w:t>CounterClockWise</w:t>
       </w:r>
       <w:proofErr w:type="spellEnd"/>
       <w:r>
-        <w:t>. This is the approximate proper audio level for best receive performance from the PL-88’s model. Reset your receiver’s squelch control for normal operation.</w:t>
+        <w:t xml:space="preserve"> (CCW) and notice that the DCD LED is not lighted. Then turn the THRESHOLD control fully </w:t>
+      </w:r>
+      <w:proofErr w:type="spellStart"/>
+      <w:r>
+        <w:t>ClockWise</w:t>
+      </w:r>
+      <w:proofErr w:type="spellEnd"/>
+      <w:r>
+        <w:t xml:space="preserve"> (CW) - the DCD LED should now light. </w:t>
+      </w:r>
+      <w:r>
+        <w:lastRenderedPageBreak/>
+        <w:t>Adjust the THRESHOLD until the DCD LED just goes out. This should occur between the 2-o'clock and 4-o'clock position.</w:t>
       </w:r>
     </w:p>
     <w:sectPr>

</xml_diff>